<commit_message>
corrige generaciion del pdf y actualiza dias ferias en los dias habiles
</commit_message>
<xml_diff>
--- a/src/main/java/com/jpa/solicitud/solicitud/templates/template.docx
+++ b/src/main/java/com/jpa/solicitud/solicitud/templates/template.docx
@@ -1,6 +1,6 @@
 
 <file path=word/document.xml><?xml version="1.0" encoding="utf-8"?>
-<w:document xmlns:wpc="http://schemas.microsoft.com/office/word/2010/wordprocessingCanvas" xmlns:cx="http://schemas.microsoft.com/office/drawing/2014/chartex" xmlns:cx1="http://schemas.microsoft.com/office/drawing/2015/9/8/chartex" xmlns:mc="http://schemas.openxmlformats.org/markup-compatibility/2006" xmlns:o="urn:schemas-microsoft-com:office:office" xmlns:r="http://schemas.openxmlformats.org/officeDocument/2006/relationships" xmlns:m="http://schemas.openxmlformats.org/officeDocument/2006/math" xmlns:v="urn:schemas-microsoft-com:vml" xmlns:wp14="http://schemas.microsoft.com/office/word/2010/wordprocessingDrawing" xmlns:wp="http://schemas.openxmlformats.org/drawingml/2006/wordprocessingDrawing" xmlns:w10="urn:schemas-microsoft-com:office:word" xmlns:w="http://schemas.openxmlformats.org/wordprocessingml/2006/main" xmlns:w14="http://schemas.microsoft.com/office/word/2010/wordml" xmlns:w15="http://schemas.microsoft.com/office/word/2012/wordml" xmlns:w16se="http://schemas.microsoft.com/office/word/2015/wordml/symex" xmlns:wpg="http://schemas.microsoft.com/office/word/2010/wordprocessingGroup" xmlns:wpi="http://schemas.microsoft.com/office/word/2010/wordprocessingInk" xmlns:wne="http://schemas.microsoft.com/office/word/2006/wordml" xmlns:wps="http://schemas.microsoft.com/office/word/2010/wordprocessingShape" mc:Ignorable="w14 w15 w16se wp14">
+<w:document xmlns:wpc="http://schemas.microsoft.com/office/word/2010/wordprocessingCanvas" xmlns:cx="http://schemas.microsoft.com/office/drawing/2014/chartex" xmlns:cx1="http://schemas.microsoft.com/office/drawing/2015/9/8/chartex" xmlns:cx2="http://schemas.microsoft.com/office/drawing/2015/10/21/chartex" xmlns:cx3="http://schemas.microsoft.com/office/drawing/2016/5/9/chartex" xmlns:cx4="http://schemas.microsoft.com/office/drawing/2016/5/10/chartex" xmlns:cx5="http://schemas.microsoft.com/office/drawing/2016/5/11/chartex" xmlns:cx6="http://schemas.microsoft.com/office/drawing/2016/5/12/chartex" xmlns:cx7="http://schemas.microsoft.com/office/drawing/2016/5/13/chartex" xmlns:cx8="http://schemas.microsoft.com/office/drawing/2016/5/14/chartex" xmlns:mc="http://schemas.openxmlformats.org/markup-compatibility/2006" xmlns:aink="http://schemas.microsoft.com/office/drawing/2016/ink" xmlns:am3d="http://schemas.microsoft.com/office/drawing/2017/model3d" xmlns:o="urn:schemas-microsoft-com:office:office" xmlns:oel="http://schemas.microsoft.com/office/2019/extlst" xmlns:r="http://schemas.openxmlformats.org/officeDocument/2006/relationships" xmlns:m="http://schemas.openxmlformats.org/officeDocument/2006/math" xmlns:v="urn:schemas-microsoft-com:vml" xmlns:wp14="http://schemas.microsoft.com/office/word/2010/wordprocessingDrawing" xmlns:wp="http://schemas.openxmlformats.org/drawingml/2006/wordprocessingDrawing" xmlns:w10="urn:schemas-microsoft-com:office:word" xmlns:w="http://schemas.openxmlformats.org/wordprocessingml/2006/main" xmlns:w14="http://schemas.microsoft.com/office/word/2010/wordml" xmlns:w15="http://schemas.microsoft.com/office/word/2012/wordml" xmlns:w16cex="http://schemas.microsoft.com/office/word/2018/wordml/cex" xmlns:w16cid="http://schemas.microsoft.com/office/word/2016/wordml/cid" xmlns:w16="http://schemas.microsoft.com/office/word/2018/wordml" xmlns:w16du="http://schemas.microsoft.com/office/word/2023/wordml/word16du" xmlns:w16sdtdh="http://schemas.microsoft.com/office/word/2020/wordml/sdtdatahash" xmlns:w16se="http://schemas.microsoft.com/office/word/2015/wordml/symex" xmlns:wpg="http://schemas.microsoft.com/office/word/2010/wordprocessingGroup" xmlns:wpi="http://schemas.microsoft.com/office/word/2010/wordprocessingInk" xmlns:wne="http://schemas.microsoft.com/office/word/2006/wordml" xmlns:wps="http://schemas.microsoft.com/office/word/2010/wordprocessingShape" mc:Ignorable="w14 w15 w16se w16cid w16 w16cex w16sdtdh w16du wp14">
   <w:body>
     <w:p>
       <w:pPr>
@@ -242,7 +242,7 @@
               </wp:anchor>
             </w:drawing>
           </mc:Choice>
-          <mc:Fallback xmlns:w16sdtdh="http://schemas.microsoft.com/office/word/2020/wordml/sdtdatahash" xmlns:w16du="http://schemas.microsoft.com/office/word/2023/wordml/word16du" xmlns:w16="http://schemas.microsoft.com/office/word/2018/wordml" xmlns:w16cid="http://schemas.microsoft.com/office/word/2016/wordml/cid" xmlns:w16cex="http://schemas.microsoft.com/office/word/2018/wordml/cex" xmlns:oel="http://schemas.microsoft.com/office/2019/extlst" xmlns:am3d="http://schemas.microsoft.com/office/drawing/2017/model3d" xmlns:aink="http://schemas.microsoft.com/office/drawing/2016/ink" xmlns:cx8="http://schemas.microsoft.com/office/drawing/2016/5/14/chartex" xmlns:cx7="http://schemas.microsoft.com/office/drawing/2016/5/13/chartex" xmlns:cx6="http://schemas.microsoft.com/office/drawing/2016/5/12/chartex" xmlns:cx5="http://schemas.microsoft.com/office/drawing/2016/5/11/chartex" xmlns:cx4="http://schemas.microsoft.com/office/drawing/2016/5/10/chartex" xmlns:cx3="http://schemas.microsoft.com/office/drawing/2016/5/9/chartex" xmlns:cx2="http://schemas.microsoft.com/office/drawing/2015/10/21/chartex">
+          <mc:Fallback>
             <w:pict>
               <v:rect w14:anchorId="5429AE17" id="22 Rectángulo" o:spid="_x0000_s1026" style="position:absolute;margin-left:-9.55pt;margin-top:12.05pt;width:557.25pt;height:114pt;z-index:251683840;visibility:visible;mso-wrap-style:square;mso-width-percent:0;mso-height-percent:0;mso-wrap-distance-left:9pt;mso-wrap-distance-top:0;mso-wrap-distance-right:9pt;mso-wrap-distance-bottom:0;mso-position-horizontal:absolute;mso-position-horizontal-relative:text;mso-position-vertical:absolute;mso-position-vertical-relative:text;mso-width-percent:0;mso-height-percent:0;mso-width-relative:margin;mso-height-relative:margin;v-text-anchor:middle" o:gfxdata="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" filled="f" strokecolor="#595959" strokeweight="1.5pt"/>
             </w:pict>
@@ -409,7 +409,7 @@
               </wp:anchor>
             </w:drawing>
           </mc:Choice>
-          <mc:Fallback xmlns:w16sdtdh="http://schemas.microsoft.com/office/word/2020/wordml/sdtdatahash" xmlns:w16du="http://schemas.microsoft.com/office/word/2023/wordml/word16du" xmlns:w16="http://schemas.microsoft.com/office/word/2018/wordml" xmlns:w16cid="http://schemas.microsoft.com/office/word/2016/wordml/cid" xmlns:w16cex="http://schemas.microsoft.com/office/word/2018/wordml/cex" xmlns:oel="http://schemas.microsoft.com/office/2019/extlst" xmlns:am3d="http://schemas.microsoft.com/office/drawing/2017/model3d" xmlns:aink="http://schemas.microsoft.com/office/drawing/2016/ink" xmlns:cx8="http://schemas.microsoft.com/office/drawing/2016/5/14/chartex" xmlns:cx7="http://schemas.microsoft.com/office/drawing/2016/5/13/chartex" xmlns:cx6="http://schemas.microsoft.com/office/drawing/2016/5/12/chartex" xmlns:cx5="http://schemas.microsoft.com/office/drawing/2016/5/11/chartex" xmlns:cx4="http://schemas.microsoft.com/office/drawing/2016/5/10/chartex" xmlns:cx3="http://schemas.microsoft.com/office/drawing/2016/5/9/chartex" xmlns:cx2="http://schemas.microsoft.com/office/drawing/2015/10/21/chartex">
+          <mc:Fallback>
             <w:pict>
               <v:roundrect w14:anchorId="3A93BDEC" id="3 Rectángulo redondeado" o:spid="_x0000_s1026" style="position:absolute;margin-left:396.35pt;margin-top:7.8pt;width:102.75pt;height:24.75pt;z-index:251659264;visibility:visible;mso-wrap-style:square;mso-width-percent:0;mso-height-percent:0;mso-wrap-distance-left:9pt;mso-wrap-distance-top:0;mso-wrap-distance-right:9pt;mso-wrap-distance-bottom:0;mso-position-horizontal:absolute;mso-position-horizontal-relative:text;mso-position-vertical:absolute;mso-position-vertical-relative:text;mso-width-percent:0;mso-height-percent:0;mso-width-relative:margin;mso-height-relative:margin;v-text-anchor:middle" arcsize="10923f" o:gfxdata="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" fillcolor="white [3201]" strokecolor="black [3213]" strokeweight="1.5pt"/>
             </w:pict>
@@ -503,7 +503,7 @@
                                 <w:sz w:val="24"/>
                                 <w:szCs w:val="24"/>
                               </w:rPr>
-                              <w:t>28/07/2024</w:t>
+                              <w:t>29/07/2024</w:t>
                             </w:r>
                             <w:r>
                               <w:rPr>
@@ -535,7 +535,7 @@
           </mc:Choice>
           <mc:Fallback>
             <w:pict>
-              <v:roundrect w14:anchorId="3FF92A56" id="3 Rectángulo redondeado" o:spid="_x0000_s1026" style="position:absolute;left:0;text-align:left;margin-left:114.2pt;margin-top:10.1pt;width:159.75pt;height:23.25pt;z-index:251679744;visibility:visible;mso-wrap-style:square;mso-width-percent:0;mso-height-percent:0;mso-wrap-distance-left:9pt;mso-wrap-distance-top:0;mso-wrap-distance-right:9pt;mso-wrap-distance-bottom:0;mso-position-horizontal:absolute;mso-position-horizontal-relative:text;mso-position-vertical:absolute;mso-position-vertical-relative:text;mso-width-percent:0;mso-height-percent:0;mso-width-relative:margin;mso-height-relative:margin;v-text-anchor:middle" arcsize="10923f" o:gfxdata="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" fillcolor="window" strokecolor="windowText" strokeweight="1.5pt">
+              <v:roundrect w14:anchorId="3FF92A56" id="3 Rectángulo redondeado" o:spid="_x0000_s1026" style="position:absolute;left:0;text-align:left;margin-left:114.2pt;margin-top:10.1pt;width:159.75pt;height:23.25pt;z-index:251679744;visibility:visible;mso-wrap-style:square;mso-width-percent:0;mso-height-percent:0;mso-wrap-distance-left:9pt;mso-wrap-distance-top:0;mso-wrap-distance-right:9pt;mso-wrap-distance-bottom:0;mso-position-horizontal:absolute;mso-position-horizontal-relative:text;mso-position-vertical:absolute;mso-position-vertical-relative:text;mso-width-percent:0;mso-height-percent:0;mso-width-relative:margin;mso-height-relative:margin;v-text-anchor:middle" arcsize="10923f" o:gfxdata="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" fillcolor="window" strokecolor="windowText" strokeweight="1.5pt">
                 <v:textbox>
                   <w:txbxContent>
                     <w:bookmarkStart w:id="2" w:name="fecha_formulario"/>
@@ -575,7 +575,7 @@
                           <w:sz w:val="24"/>
                           <w:szCs w:val="24"/>
                         </w:rPr>
-                        <w:t>28/07/2024</w:t>
+                        <w:t>29/07/2024</w:t>
                       </w:r>
                       <w:r>
                         <w:rPr>
@@ -741,7 +741,6 @@
         </w:rPr>
       </w:pPr>
     </w:p>
-    <w:bookmarkStart w:id="3" w:name="_GoBack"/>
     <w:p>
       <w:pPr>
         <w:jc w:val="both"/>
@@ -816,14 +815,13 @@
               </wp:anchor>
             </w:drawing>
           </mc:Choice>
-          <mc:Fallback xmlns:w16sdtdh="http://schemas.microsoft.com/office/word/2020/wordml/sdtdatahash" xmlns:w16du="http://schemas.microsoft.com/office/word/2023/wordml/word16du" xmlns:w16="http://schemas.microsoft.com/office/word/2018/wordml" xmlns:w16cid="http://schemas.microsoft.com/office/word/2016/wordml/cid" xmlns:w16cex="http://schemas.microsoft.com/office/word/2018/wordml/cex" xmlns:oel="http://schemas.microsoft.com/office/2019/extlst" xmlns:am3d="http://schemas.microsoft.com/office/drawing/2017/model3d" xmlns:aink="http://schemas.microsoft.com/office/drawing/2016/ink" xmlns:cx8="http://schemas.microsoft.com/office/drawing/2016/5/14/chartex" xmlns:cx7="http://schemas.microsoft.com/office/drawing/2016/5/13/chartex" xmlns:cx6="http://schemas.microsoft.com/office/drawing/2016/5/12/chartex" xmlns:cx5="http://schemas.microsoft.com/office/drawing/2016/5/11/chartex" xmlns:cx4="http://schemas.microsoft.com/office/drawing/2016/5/10/chartex" xmlns:cx3="http://schemas.microsoft.com/office/drawing/2016/5/9/chartex" xmlns:cx2="http://schemas.microsoft.com/office/drawing/2015/10/21/chartex">
+          <mc:Fallback>
             <w:pict>
               <v:rect w14:anchorId="6C8DC2C3" id="6 Rectángulo" o:spid="_x0000_s1026" style="position:absolute;margin-left:-8.8pt;margin-top:10.75pt;width:557.25pt;height:284.25pt;z-index:251685888;visibility:visible;mso-wrap-style:square;mso-width-percent:0;mso-height-percent:0;mso-wrap-distance-left:9pt;mso-wrap-distance-top:0;mso-wrap-distance-right:9pt;mso-wrap-distance-bottom:0;mso-position-horizontal:absolute;mso-position-horizontal-relative:text;mso-position-vertical:absolute;mso-position-vertical-relative:text;mso-width-percent:0;mso-height-percent:0;mso-width-relative:margin;mso-height-relative:margin;v-text-anchor:middle" o:gfxdata="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" filled="f" strokecolor="#595959" strokeweight="1.5pt"/>
             </w:pict>
           </mc:Fallback>
         </mc:AlternateContent>
       </w:r>
-      <w:bookmarkEnd w:id="3"/>
     </w:p>
     <w:p>
       <w:pPr>
@@ -1067,7 +1065,197 @@
         <mc:AlternateContent>
           <mc:Choice Requires="wps">
             <w:drawing>
-              <wp:anchor distT="0" distB="0" distL="114300" distR="114300" simplePos="0" relativeHeight="251663360" behindDoc="0" locked="0" layoutInCell="1" allowOverlap="1" wp14:anchorId="7A105E2B" wp14:editId="60F9A11D">
+              <wp:anchor distT="0" distB="0" distL="114300" distR="114300" simplePos="0" relativeHeight="251689984" behindDoc="0" locked="0" layoutInCell="1" allowOverlap="1" wp14:anchorId="63A6BB5C" wp14:editId="1B178B92">
+                <wp:simplePos x="0" y="0"/>
+                <wp:positionH relativeFrom="column">
+                  <wp:posOffset>2583815</wp:posOffset>
+                </wp:positionH>
+                <wp:positionV relativeFrom="paragraph">
+                  <wp:posOffset>581660</wp:posOffset>
+                </wp:positionV>
+                <wp:extent cx="828675" cy="295275"/>
+                <wp:effectExtent l="0" t="0" r="28575" b="28575"/>
+                <wp:wrapNone/>
+                <wp:docPr id="19" name="3 Rectángulo redondeado"/>
+                <wp:cNvGraphicFramePr/>
+                <a:graphic xmlns:a="http://schemas.openxmlformats.org/drawingml/2006/main">
+                  <a:graphicData uri="http://schemas.microsoft.com/office/word/2010/wordprocessingShape">
+                    <wps:wsp>
+                      <wps:cNvSpPr/>
+                      <wps:spPr>
+                        <a:xfrm>
+                          <a:off x="0" y="0"/>
+                          <a:ext cx="828675" cy="295275"/>
+                        </a:xfrm>
+                        <a:prstGeom prst="roundRect">
+                          <a:avLst/>
+                        </a:prstGeom>
+                        <a:solidFill>
+                          <a:sysClr val="window" lastClr="FFFFFF"/>
+                        </a:solidFill>
+                        <a:ln w="19050" cap="flat" cmpd="sng" algn="ctr">
+                          <a:solidFill>
+                            <a:sysClr val="windowText" lastClr="000000"/>
+                          </a:solidFill>
+                          <a:prstDash val="solid"/>
+                        </a:ln>
+                        <a:effectLst/>
+                      </wps:spPr>
+                      <wps:txbx>
+                        <w:txbxContent>
+                          <w:p>
+                            <w:pPr>
+                              <w:jc w:val="center"/>
+                              <w:rPr>
+                                <w:b/>
+                                <w:sz w:val="24"/>
+                                <w:szCs w:val="24"/>
+                              </w:rPr>
+                            </w:pPr>
+                            <w:r>
+                              <w:rPr>
+                                <w:b/>
+                                <w:sz w:val="24"/>
+                                <w:szCs w:val="24"/>
+                              </w:rPr>
+                              <w:t>&lt;&lt;[</w:t>
+                            </w:r>
+                            <w:proofErr w:type="spellStart"/>
+                            <w:r>
+                              <w:rPr>
+                                <w:b/>
+                                <w:sz w:val="24"/>
+                                <w:szCs w:val="24"/>
+                              </w:rPr>
+                              <w:t>v</w:t>
+                            </w:r>
+                            <w:r>
+                              <w:rPr>
+                                <w:b/>
+                                <w:sz w:val="24"/>
+                                <w:szCs w:val="24"/>
+                              </w:rPr>
+                              <w:t>rut</w:t>
+                            </w:r>
+                            <w:proofErr w:type="spellEnd"/>
+                            <w:r>
+                              <w:rPr>
+                                <w:b/>
+                                <w:sz w:val="24"/>
+                                <w:szCs w:val="24"/>
+                              </w:rPr>
+                              <w:t>]&gt;&gt;</w:t>
+                            </w:r>
+                          </w:p>
+                          <w:p>
+                            <w:pPr>
+                              <w:jc w:val="center"/>
+                              <w:rPr>
+                                <w:b/>
+                                <w:sz w:val="24"/>
+                                <w:szCs w:val="24"/>
+                                <w:lang w:val="es-ES"/>
+                              </w:rPr>
+                            </w:pPr>
+                          </w:p>
+                        </w:txbxContent>
+                      </wps:txbx>
+                      <wps:bodyPr rot="0" spcFirstLastPara="0" vertOverflow="overflow" horzOverflow="overflow" vert="horz" wrap="square" lIns="91440" tIns="45720" rIns="91440" bIns="45720" numCol="1" spcCol="0" rtlCol="0" fromWordArt="0" anchor="ctr" anchorCtr="0" forceAA="0" compatLnSpc="1">
+                        <a:prstTxWarp prst="textNoShape">
+                          <a:avLst/>
+                        </a:prstTxWarp>
+                        <a:noAutofit/>
+                      </wps:bodyPr>
+                    </wps:wsp>
+                  </a:graphicData>
+                </a:graphic>
+                <wp14:sizeRelH relativeFrom="margin">
+                  <wp14:pctWidth>0</wp14:pctWidth>
+                </wp14:sizeRelH>
+                <wp14:sizeRelV relativeFrom="margin">
+                  <wp14:pctHeight>0</wp14:pctHeight>
+                </wp14:sizeRelV>
+              </wp:anchor>
+            </w:drawing>
+          </mc:Choice>
+          <mc:Fallback>
+            <w:pict>
+              <v:roundrect w14:anchorId="63A6BB5C" id="_x0000_s1028" style="position:absolute;left:0;text-align:left;margin-left:203.45pt;margin-top:45.8pt;width:65.25pt;height:23.25pt;z-index:251689984;visibility:visible;mso-wrap-style:square;mso-width-percent:0;mso-height-percent:0;mso-wrap-distance-left:9pt;mso-wrap-distance-top:0;mso-wrap-distance-right:9pt;mso-wrap-distance-bottom:0;mso-position-horizontal:absolute;mso-position-horizontal-relative:text;mso-position-vertical:absolute;mso-position-vertical-relative:text;mso-width-percent:0;mso-height-percent:0;mso-width-relative:margin;mso-height-relative:margin;v-text-anchor:middle" arcsize="10923f" o:gfxdata="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" fillcolor="window" strokecolor="windowText" strokeweight="1.5pt">
+                <v:textbox>
+                  <w:txbxContent>
+                    <w:p>
+                      <w:pPr>
+                        <w:jc w:val="center"/>
+                        <w:rPr>
+                          <w:b/>
+                          <w:sz w:val="24"/>
+                          <w:szCs w:val="24"/>
+                        </w:rPr>
+                      </w:pPr>
+                      <w:r>
+                        <w:rPr>
+                          <w:b/>
+                          <w:sz w:val="24"/>
+                          <w:szCs w:val="24"/>
+                        </w:rPr>
+                        <w:t>&lt;&lt;[</w:t>
+                      </w:r>
+                      <w:proofErr w:type="spellStart"/>
+                      <w:r>
+                        <w:rPr>
+                          <w:b/>
+                          <w:sz w:val="24"/>
+                          <w:szCs w:val="24"/>
+                        </w:rPr>
+                        <w:t>v</w:t>
+                      </w:r>
+                      <w:r>
+                        <w:rPr>
+                          <w:b/>
+                          <w:sz w:val="24"/>
+                          <w:szCs w:val="24"/>
+                        </w:rPr>
+                        <w:t>rut</w:t>
+                      </w:r>
+                      <w:proofErr w:type="spellEnd"/>
+                      <w:r>
+                        <w:rPr>
+                          <w:b/>
+                          <w:sz w:val="24"/>
+                          <w:szCs w:val="24"/>
+                        </w:rPr>
+                        <w:t>]&gt;&gt;</w:t>
+                      </w:r>
+                    </w:p>
+                    <w:p>
+                      <w:pPr>
+                        <w:jc w:val="center"/>
+                        <w:rPr>
+                          <w:b/>
+                          <w:sz w:val="24"/>
+                          <w:szCs w:val="24"/>
+                          <w:lang w:val="es-ES"/>
+                        </w:rPr>
+                      </w:pPr>
+                    </w:p>
+                  </w:txbxContent>
+                </v:textbox>
+              </v:roundrect>
+            </w:pict>
+          </mc:Fallback>
+        </mc:AlternateContent>
+      </w:r>
+      <w:r>
+        <w:rPr>
+          <w:rFonts w:ascii="Arial Narrow" w:hAnsi="Arial Narrow"/>
+          <w:b/>
+          <w:noProof/>
+          <w:lang w:eastAsia="es-CL"/>
+        </w:rPr>
+        <mc:AlternateContent>
+          <mc:Choice Requires="wps">
+            <w:drawing>
+              <wp:anchor distT="0" distB="0" distL="114300" distR="114300" simplePos="0" relativeHeight="251663360" behindDoc="0" locked="0" layoutInCell="1" allowOverlap="1" wp14:anchorId="7A105E2B" wp14:editId="471A124F">
                 <wp:simplePos x="0" y="0"/>
                 <wp:positionH relativeFrom="column">
                   <wp:posOffset>4460240</wp:posOffset>
@@ -1120,7 +1308,33 @@
                                 <w:sz w:val="24"/>
                                 <w:szCs w:val="24"/>
                               </w:rPr>
-                              <w:t>&lt;&lt;[fono]&gt;&gt;</w:t>
+                              <w:t>&lt;&lt;[</w:t>
+                            </w:r>
+                            <w:proofErr w:type="spellStart"/>
+                            <w:r>
+                              <w:rPr>
+                                <w:b/>
+                                <w:sz w:val="24"/>
+                                <w:szCs w:val="24"/>
+                              </w:rPr>
+                              <w:t>tele</w:t>
+                            </w:r>
+                            <w:r>
+                              <w:rPr>
+                                <w:b/>
+                                <w:sz w:val="24"/>
+                                <w:szCs w:val="24"/>
+                              </w:rPr>
+                              <w:t>fono</w:t>
+                            </w:r>
+                            <w:proofErr w:type="spellEnd"/>
+                            <w:r>
+                              <w:rPr>
+                                <w:b/>
+                                <w:sz w:val="24"/>
+                                <w:szCs w:val="24"/>
+                              </w:rPr>
+                              <w:t>]&gt;&gt;</w:t>
                             </w:r>
                           </w:p>
                         </w:txbxContent>
@@ -1145,7 +1359,7 @@
           </mc:Choice>
           <mc:Fallback>
             <w:pict>
-              <v:roundrect w14:anchorId="7A105E2B" id="_x0000_s1028" style="position:absolute;left:0;text-align:left;margin-left:351.2pt;margin-top:45.55pt;width:167.25pt;height:23.25pt;z-index:251663360;visibility:visible;mso-wrap-style:square;mso-width-percent:0;mso-height-percent:0;mso-wrap-distance-left:9pt;mso-wrap-distance-top:0;mso-wrap-distance-right:9pt;mso-wrap-distance-bottom:0;mso-position-horizontal:absolute;mso-position-horizontal-relative:text;mso-position-vertical:absolute;mso-position-vertical-relative:text;mso-width-percent:0;mso-height-percent:0;mso-width-relative:margin;mso-height-relative:margin;v-text-anchor:middle" arcsize="10923f" o:gfxdata="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" fillcolor="window" strokecolor="windowText" strokeweight="1.5pt">
+              <v:roundrect w14:anchorId="7A105E2B" id="_x0000_s1029" style="position:absolute;left:0;text-align:left;margin-left:351.2pt;margin-top:45.55pt;width:167.25pt;height:23.25pt;z-index:251663360;visibility:visible;mso-wrap-style:square;mso-width-percent:0;mso-height-percent:0;mso-wrap-distance-left:9pt;mso-wrap-distance-top:0;mso-wrap-distance-right:9pt;mso-wrap-distance-bottom:0;mso-position-horizontal:absolute;mso-position-horizontal-relative:text;mso-position-vertical:absolute;mso-position-vertical-relative:text;mso-width-percent:0;mso-height-percent:0;mso-width-relative:margin;mso-height-relative:margin;v-text-anchor:middle" arcsize="10923f" o:gfxdata="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" fillcolor="window" strokecolor="windowText" strokeweight="1.5pt">
                 <v:textbox>
                   <w:txbxContent>
                     <w:p>
@@ -1163,108 +1377,34 @@
                           <w:sz w:val="24"/>
                           <w:szCs w:val="24"/>
                         </w:rPr>
-                        <w:t>&lt;&lt;[fono]&gt;&gt;</w:t>
+                        <w:t>&lt;&lt;[</w:t>
                       </w:r>
-                    </w:p>
-                  </w:txbxContent>
-                </v:textbox>
-              </v:roundrect>
-            </w:pict>
-          </mc:Fallback>
-        </mc:AlternateContent>
-      </w:r>
-      <w:r>
-        <w:rPr>
-          <w:rFonts w:ascii="Arial Narrow" w:hAnsi="Arial Narrow"/>
-          <w:b/>
-          <w:noProof/>
-          <w:lang w:eastAsia="es-CL"/>
-        </w:rPr>
-        <mc:AlternateContent>
-          <mc:Choice Requires="wps">
-            <w:drawing>
-              <wp:anchor distT="0" distB="0" distL="114300" distR="114300" simplePos="0" relativeHeight="251689984" behindDoc="0" locked="0" layoutInCell="1" allowOverlap="1" wp14:anchorId="63A6BB5C" wp14:editId="0E6EB2DC">
-                <wp:simplePos x="0" y="0"/>
-                <wp:positionH relativeFrom="column">
-                  <wp:posOffset>2583815</wp:posOffset>
-                </wp:positionH>
-                <wp:positionV relativeFrom="paragraph">
-                  <wp:posOffset>577215</wp:posOffset>
-                </wp:positionV>
-                <wp:extent cx="504825" cy="295275"/>
-                <wp:effectExtent l="0" t="0" r="28575" b="28575"/>
-                <wp:wrapNone/>
-                <wp:docPr id="19" name="3 Rectángulo redondeado"/>
-                <wp:cNvGraphicFramePr/>
-                <a:graphic xmlns:a="http://schemas.openxmlformats.org/drawingml/2006/main">
-                  <a:graphicData uri="http://schemas.microsoft.com/office/word/2010/wordprocessingShape">
-                    <wps:wsp>
-                      <wps:cNvSpPr/>
-                      <wps:spPr>
-                        <a:xfrm>
-                          <a:off x="0" y="0"/>
-                          <a:ext cx="504825" cy="295275"/>
-                        </a:xfrm>
-                        <a:prstGeom prst="roundRect">
-                          <a:avLst/>
-                        </a:prstGeom>
-                        <a:solidFill>
-                          <a:sysClr val="window" lastClr="FFFFFF"/>
-                        </a:solidFill>
-                        <a:ln w="19050" cap="flat" cmpd="sng" algn="ctr">
-                          <a:solidFill>
-                            <a:sysClr val="windowText" lastClr="000000"/>
-                          </a:solidFill>
-                          <a:prstDash val="solid"/>
-                        </a:ln>
-                        <a:effectLst/>
-                      </wps:spPr>
-                      <wps:txbx>
-                        <w:txbxContent>
-                          <w:p>
-                            <w:pPr>
-                              <w:jc w:val="center"/>
-                              <w:rPr>
-                                <w:b/>
-                                <w:sz w:val="24"/>
-                                <w:szCs w:val="24"/>
-                              </w:rPr>
-                            </w:pPr>
-                          </w:p>
-                        </w:txbxContent>
-                      </wps:txbx>
-                      <wps:bodyPr rot="0" spcFirstLastPara="0" vertOverflow="overflow" horzOverflow="overflow" vert="horz" wrap="square" lIns="91440" tIns="45720" rIns="91440" bIns="45720" numCol="1" spcCol="0" rtlCol="0" fromWordArt="0" anchor="ctr" anchorCtr="0" forceAA="0" compatLnSpc="1">
-                        <a:prstTxWarp prst="textNoShape">
-                          <a:avLst/>
-                        </a:prstTxWarp>
-                        <a:noAutofit/>
-                      </wps:bodyPr>
-                    </wps:wsp>
-                  </a:graphicData>
-                </a:graphic>
-                <wp14:sizeRelH relativeFrom="margin">
-                  <wp14:pctWidth>0</wp14:pctWidth>
-                </wp14:sizeRelH>
-                <wp14:sizeRelV relativeFrom="margin">
-                  <wp14:pctHeight>0</wp14:pctHeight>
-                </wp14:sizeRelV>
-              </wp:anchor>
-            </w:drawing>
-          </mc:Choice>
-          <mc:Fallback xmlns:w16sdtdh="http://schemas.microsoft.com/office/word/2020/wordml/sdtdatahash" xmlns:w16du="http://schemas.microsoft.com/office/word/2023/wordml/word16du" xmlns:w16="http://schemas.microsoft.com/office/word/2018/wordml" xmlns:w16cid="http://schemas.microsoft.com/office/word/2016/wordml/cid" xmlns:w16cex="http://schemas.microsoft.com/office/word/2018/wordml/cex" xmlns:oel="http://schemas.microsoft.com/office/2019/extlst" xmlns:am3d="http://schemas.microsoft.com/office/drawing/2017/model3d" xmlns:aink="http://schemas.microsoft.com/office/drawing/2016/ink" xmlns:cx8="http://schemas.microsoft.com/office/drawing/2016/5/14/chartex" xmlns:cx7="http://schemas.microsoft.com/office/drawing/2016/5/13/chartex" xmlns:cx6="http://schemas.microsoft.com/office/drawing/2016/5/12/chartex" xmlns:cx5="http://schemas.microsoft.com/office/drawing/2016/5/11/chartex" xmlns:cx4="http://schemas.microsoft.com/office/drawing/2016/5/10/chartex" xmlns:cx3="http://schemas.microsoft.com/office/drawing/2016/5/9/chartex" xmlns:cx2="http://schemas.microsoft.com/office/drawing/2015/10/21/chartex">
-            <w:pict>
-              <v:roundrect w14:anchorId="63A6BB5C" id="_x0000_s1029" style="position:absolute;left:0;text-align:left;margin-left:203.45pt;margin-top:45.45pt;width:39.75pt;height:23.25pt;z-index:251689984;visibility:visible;mso-wrap-style:square;mso-width-percent:0;mso-height-percent:0;mso-wrap-distance-left:9pt;mso-wrap-distance-top:0;mso-wrap-distance-right:9pt;mso-wrap-distance-bottom:0;mso-position-horizontal:absolute;mso-position-horizontal-relative:text;mso-position-vertical:absolute;mso-position-vertical-relative:text;mso-width-percent:0;mso-height-percent:0;mso-width-relative:margin;mso-height-relative:margin;v-text-anchor:middle" arcsize="10923f" o:gfxdata="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" fillcolor="window" strokecolor="windowText" strokeweight="1.5pt">
-                <v:textbox>
-                  <w:txbxContent>
-                    <w:p>
-                      <w:pPr>
-                        <w:jc w:val="center"/>
+                      <w:proofErr w:type="spellStart"/>
+                      <w:r>
                         <w:rPr>
                           <w:b/>
                           <w:sz w:val="24"/>
                           <w:szCs w:val="24"/>
                         </w:rPr>
-                      </w:pPr>
+                        <w:t>tele</w:t>
+                      </w:r>
+                      <w:r>
+                        <w:rPr>
+                          <w:b/>
+                          <w:sz w:val="24"/>
+                          <w:szCs w:val="24"/>
+                        </w:rPr>
+                        <w:t>fono</w:t>
+                      </w:r>
+                      <w:proofErr w:type="spellEnd"/>
+                      <w:r>
+                        <w:rPr>
+                          <w:b/>
+                          <w:sz w:val="24"/>
+                          <w:szCs w:val="24"/>
+                        </w:rPr>
+                        <w:t>]&gt;&gt;</w:t>
+                      </w:r>
                     </w:p>
                   </w:txbxContent>
                 </v:textbox>
@@ -1566,17 +1706,7 @@
           <w:szCs w:val="27"/>
           <w:u w:val="single"/>
         </w:rPr>
-        <w:t>]&gt;&gt;</w:t>
-      </w:r>
-      <w:r>
-        <w:rPr>
-          <w:rFonts w:ascii="Arial Narrow" w:hAnsi="Arial Narrow" w:cs="Calibri"/>
-          <w:b/>
-          <w:sz w:val="27"/>
-          <w:szCs w:val="27"/>
-          <w:u w:val="single"/>
-        </w:rPr>
-        <w:t xml:space="preserve"> </w:t>
+        <w:t xml:space="preserve">]&gt;&gt; </w:t>
       </w:r>
       <w:r>
         <w:rPr>
@@ -3136,7 +3266,7 @@
               </wp:anchor>
             </w:drawing>
           </mc:Choice>
-          <mc:Fallback xmlns:w16sdtdh="http://schemas.microsoft.com/office/word/2020/wordml/sdtdatahash" xmlns:w16du="http://schemas.microsoft.com/office/word/2023/wordml/word16du" xmlns:w16="http://schemas.microsoft.com/office/word/2018/wordml" xmlns:w16cid="http://schemas.microsoft.com/office/word/2016/wordml/cid" xmlns:w16cex="http://schemas.microsoft.com/office/word/2018/wordml/cex" xmlns:oel="http://schemas.microsoft.com/office/2019/extlst" xmlns:am3d="http://schemas.microsoft.com/office/drawing/2017/model3d" xmlns:aink="http://schemas.microsoft.com/office/drawing/2016/ink" xmlns:cx8="http://schemas.microsoft.com/office/drawing/2016/5/14/chartex" xmlns:cx7="http://schemas.microsoft.com/office/drawing/2016/5/13/chartex" xmlns:cx6="http://schemas.microsoft.com/office/drawing/2016/5/12/chartex" xmlns:cx5="http://schemas.microsoft.com/office/drawing/2016/5/11/chartex" xmlns:cx4="http://schemas.microsoft.com/office/drawing/2016/5/10/chartex" xmlns:cx3="http://schemas.microsoft.com/office/drawing/2016/5/9/chartex" xmlns:cx2="http://schemas.microsoft.com/office/drawing/2015/10/21/chartex">
+          <mc:Fallback>
             <w:pict>
               <v:rect w14:anchorId="14D514FE" id="8 Rectángulo" o:spid="_x0000_s1026" style="position:absolute;margin-left:-8.8pt;margin-top:5.05pt;width:502.5pt;height:234pt;z-index:251687936;visibility:visible;mso-wrap-style:square;mso-width-percent:0;mso-height-percent:0;mso-wrap-distance-left:9pt;mso-wrap-distance-top:0;mso-wrap-distance-right:9pt;mso-wrap-distance-bottom:0;mso-position-horizontal:absolute;mso-position-horizontal-relative:text;mso-position-vertical:absolute;mso-position-vertical-relative:text;mso-width-percent:0;mso-height-percent:0;mso-width-relative:margin;mso-height-relative:margin;v-text-anchor:middle" o:gfxdata="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" filled="f" strokecolor="#595959" strokeweight="1.5pt"/>
             </w:pict>
@@ -3268,7 +3398,7 @@
               </wp:anchor>
             </w:drawing>
           </mc:Choice>
-          <mc:Fallback xmlns:w16sdtdh="http://schemas.microsoft.com/office/word/2020/wordml/sdtdatahash" xmlns:w16du="http://schemas.microsoft.com/office/word/2023/wordml/word16du" xmlns:w16="http://schemas.microsoft.com/office/word/2018/wordml" xmlns:w16cid="http://schemas.microsoft.com/office/word/2016/wordml/cid" xmlns:w16cex="http://schemas.microsoft.com/office/word/2018/wordml/cex" xmlns:oel="http://schemas.microsoft.com/office/2019/extlst" xmlns:am3d="http://schemas.microsoft.com/office/drawing/2017/model3d" xmlns:aink="http://schemas.microsoft.com/office/drawing/2016/ink" xmlns:cx8="http://schemas.microsoft.com/office/drawing/2016/5/14/chartex" xmlns:cx7="http://schemas.microsoft.com/office/drawing/2016/5/13/chartex" xmlns:cx6="http://schemas.microsoft.com/office/drawing/2016/5/12/chartex" xmlns:cx5="http://schemas.microsoft.com/office/drawing/2016/5/11/chartex" xmlns:cx4="http://schemas.microsoft.com/office/drawing/2016/5/10/chartex" xmlns:cx3="http://schemas.microsoft.com/office/drawing/2016/5/9/chartex" xmlns:cx2="http://schemas.microsoft.com/office/drawing/2015/10/21/chartex">
+          <mc:Fallback>
             <w:pict>
               <v:rect w14:anchorId="7A3C6F44" id="7 Rectángulo" o:spid="_x0000_s1037" style="position:absolute;left:0;text-align:left;margin-left:498.95pt;margin-top:5.2pt;width:48.75pt;height:188.25pt;z-index:251692032;visibility:visible;mso-wrap-style:square;mso-width-percent:0;mso-height-percent:0;mso-wrap-distance-left:9pt;mso-wrap-distance-top:0;mso-wrap-distance-right:9pt;mso-wrap-distance-bottom:0;mso-position-horizontal:absolute;mso-position-horizontal-relative:text;mso-position-vertical:absolute;mso-position-vertical-relative:text;mso-width-percent:0;mso-height-percent:0;mso-width-relative:margin;mso-height-relative:margin;v-text-anchor:middle" o:gfxdata="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" filled="f" strokecolor="#595959" strokeweight="1.5pt">
                 <v:textbox style="layout-flow:vertical;mso-layout-flow-alt:bottom-to-top">
@@ -4097,7 +4227,7 @@
               </wp:anchor>
             </w:drawing>
           </mc:Choice>
-          <mc:Fallback xmlns:w16sdtdh="http://schemas.microsoft.com/office/word/2020/wordml/sdtdatahash" xmlns:w16du="http://schemas.microsoft.com/office/word/2023/wordml/word16du" xmlns:w16="http://schemas.microsoft.com/office/word/2018/wordml" xmlns:w16cid="http://schemas.microsoft.com/office/word/2016/wordml/cid" xmlns:w16cex="http://schemas.microsoft.com/office/word/2018/wordml/cex" xmlns:oel="http://schemas.microsoft.com/office/2019/extlst" xmlns:am3d="http://schemas.microsoft.com/office/drawing/2017/model3d" xmlns:aink="http://schemas.microsoft.com/office/drawing/2016/ink" xmlns:cx8="http://schemas.microsoft.com/office/drawing/2016/5/14/chartex" xmlns:cx7="http://schemas.microsoft.com/office/drawing/2016/5/13/chartex" xmlns:cx6="http://schemas.microsoft.com/office/drawing/2016/5/12/chartex" xmlns:cx5="http://schemas.microsoft.com/office/drawing/2016/5/11/chartex" xmlns:cx4="http://schemas.microsoft.com/office/drawing/2016/5/10/chartex" xmlns:cx3="http://schemas.microsoft.com/office/drawing/2016/5/9/chartex" xmlns:cx2="http://schemas.microsoft.com/office/drawing/2015/10/21/chartex">
+          <mc:Fallback>
             <w:pict>
               <v:rect w14:anchorId="488496AC" id="20 Rectángulo" o:spid="_x0000_s1038" style="position:absolute;margin-left:498.95pt;margin-top:.5pt;width:48.75pt;height:45.75pt;z-index:251694080;visibility:visible;mso-wrap-style:square;mso-width-percent:0;mso-height-percent:0;mso-wrap-distance-left:9pt;mso-wrap-distance-top:0;mso-wrap-distance-right:9pt;mso-wrap-distance-bottom:0;mso-position-horizontal:absolute;mso-position-horizontal-relative:text;mso-position-vertical:absolute;mso-position-vertical-relative:text;mso-width-percent:0;mso-height-percent:0;mso-width-relative:margin;mso-height-relative:margin;v-text-anchor:middle" o:gfxdata="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" filled="f" strokecolor="#595959" strokeweight="1.5pt">
                 <v:textbox>
@@ -4165,7 +4295,7 @@
 </file>
 
 <file path=word/endnotes.xml><?xml version="1.0" encoding="utf-8"?>
-<w:endnotes xmlns:wpc="http://schemas.microsoft.com/office/word/2010/wordprocessingCanvas" xmlns:cx="http://schemas.microsoft.com/office/drawing/2014/chartex" xmlns:cx1="http://schemas.microsoft.com/office/drawing/2015/9/8/chartex" xmlns:mc="http://schemas.openxmlformats.org/markup-compatibility/2006" xmlns:o="urn:schemas-microsoft-com:office:office" xmlns:r="http://schemas.openxmlformats.org/officeDocument/2006/relationships" xmlns:m="http://schemas.openxmlformats.org/officeDocument/2006/math" xmlns:v="urn:schemas-microsoft-com:vml" xmlns:wp14="http://schemas.microsoft.com/office/word/2010/wordprocessingDrawing" xmlns:wp="http://schemas.openxmlformats.org/drawingml/2006/wordprocessingDrawing" xmlns:w10="urn:schemas-microsoft-com:office:word" xmlns:w="http://schemas.openxmlformats.org/wordprocessingml/2006/main" xmlns:w14="http://schemas.microsoft.com/office/word/2010/wordml" xmlns:w15="http://schemas.microsoft.com/office/word/2012/wordml" xmlns:w16se="http://schemas.microsoft.com/office/word/2015/wordml/symex" xmlns:wpg="http://schemas.microsoft.com/office/word/2010/wordprocessingGroup" xmlns:wpi="http://schemas.microsoft.com/office/word/2010/wordprocessingInk" xmlns:wne="http://schemas.microsoft.com/office/word/2006/wordml" xmlns:wps="http://schemas.microsoft.com/office/word/2010/wordprocessingShape" mc:Ignorable="w14 w15 w16se wp14">
+<w:endnotes xmlns:wpc="http://schemas.microsoft.com/office/word/2010/wordprocessingCanvas" xmlns:cx="http://schemas.microsoft.com/office/drawing/2014/chartex" xmlns:cx1="http://schemas.microsoft.com/office/drawing/2015/9/8/chartex" xmlns:cx2="http://schemas.microsoft.com/office/drawing/2015/10/21/chartex" xmlns:cx3="http://schemas.microsoft.com/office/drawing/2016/5/9/chartex" xmlns:cx4="http://schemas.microsoft.com/office/drawing/2016/5/10/chartex" xmlns:cx5="http://schemas.microsoft.com/office/drawing/2016/5/11/chartex" xmlns:cx6="http://schemas.microsoft.com/office/drawing/2016/5/12/chartex" xmlns:cx7="http://schemas.microsoft.com/office/drawing/2016/5/13/chartex" xmlns:cx8="http://schemas.microsoft.com/office/drawing/2016/5/14/chartex" xmlns:mc="http://schemas.openxmlformats.org/markup-compatibility/2006" xmlns:aink="http://schemas.microsoft.com/office/drawing/2016/ink" xmlns:am3d="http://schemas.microsoft.com/office/drawing/2017/model3d" xmlns:o="urn:schemas-microsoft-com:office:office" xmlns:oel="http://schemas.microsoft.com/office/2019/extlst" xmlns:r="http://schemas.openxmlformats.org/officeDocument/2006/relationships" xmlns:m="http://schemas.openxmlformats.org/officeDocument/2006/math" xmlns:v="urn:schemas-microsoft-com:vml" xmlns:wp14="http://schemas.microsoft.com/office/word/2010/wordprocessingDrawing" xmlns:wp="http://schemas.openxmlformats.org/drawingml/2006/wordprocessingDrawing" xmlns:w10="urn:schemas-microsoft-com:office:word" xmlns:w="http://schemas.openxmlformats.org/wordprocessingml/2006/main" xmlns:w14="http://schemas.microsoft.com/office/word/2010/wordml" xmlns:w15="http://schemas.microsoft.com/office/word/2012/wordml" xmlns:w16cex="http://schemas.microsoft.com/office/word/2018/wordml/cex" xmlns:w16cid="http://schemas.microsoft.com/office/word/2016/wordml/cid" xmlns:w16="http://schemas.microsoft.com/office/word/2018/wordml" xmlns:w16du="http://schemas.microsoft.com/office/word/2023/wordml/word16du" xmlns:w16sdtdh="http://schemas.microsoft.com/office/word/2020/wordml/sdtdatahash" xmlns:w16se="http://schemas.microsoft.com/office/word/2015/wordml/symex" xmlns:wpg="http://schemas.microsoft.com/office/word/2010/wordprocessingGroup" xmlns:wpi="http://schemas.microsoft.com/office/word/2010/wordprocessingInk" xmlns:wne="http://schemas.microsoft.com/office/word/2006/wordml" xmlns:wps="http://schemas.microsoft.com/office/word/2010/wordprocessingShape" mc:Ignorable="w14 w15 w16se w16cid w16 w16cex w16sdtdh w16du wp14">
   <w:endnote w:type="separator" w:id="-1">
     <w:p>
       <w:r>
@@ -4184,7 +4314,7 @@
 </file>
 
 <file path=word/footer1.xml><?xml version="1.0" encoding="utf-8"?>
-<w:ftr xmlns:wpc="http://schemas.microsoft.com/office/word/2010/wordprocessingCanvas" xmlns:cx="http://schemas.microsoft.com/office/drawing/2014/chartex" xmlns:cx1="http://schemas.microsoft.com/office/drawing/2015/9/8/chartex" xmlns:mc="http://schemas.openxmlformats.org/markup-compatibility/2006" xmlns:o="urn:schemas-microsoft-com:office:office" xmlns:r="http://schemas.openxmlformats.org/officeDocument/2006/relationships" xmlns:m="http://schemas.openxmlformats.org/officeDocument/2006/math" xmlns:v="urn:schemas-microsoft-com:vml" xmlns:wp14="http://schemas.microsoft.com/office/word/2010/wordprocessingDrawing" xmlns:wp="http://schemas.openxmlformats.org/drawingml/2006/wordprocessingDrawing" xmlns:w10="urn:schemas-microsoft-com:office:word" xmlns:w="http://schemas.openxmlformats.org/wordprocessingml/2006/main" xmlns:w14="http://schemas.microsoft.com/office/word/2010/wordml" xmlns:w15="http://schemas.microsoft.com/office/word/2012/wordml" xmlns:w16se="http://schemas.microsoft.com/office/word/2015/wordml/symex" xmlns:wpg="http://schemas.microsoft.com/office/word/2010/wordprocessingGroup" xmlns:wpi="http://schemas.microsoft.com/office/word/2010/wordprocessingInk" xmlns:wne="http://schemas.microsoft.com/office/word/2006/wordml" xmlns:wps="http://schemas.microsoft.com/office/word/2010/wordprocessingShape" mc:Ignorable="w14 w15 w16se wp14">
+<w:ftr xmlns:wpc="http://schemas.microsoft.com/office/word/2010/wordprocessingCanvas" xmlns:cx="http://schemas.microsoft.com/office/drawing/2014/chartex" xmlns:cx1="http://schemas.microsoft.com/office/drawing/2015/9/8/chartex" xmlns:cx2="http://schemas.microsoft.com/office/drawing/2015/10/21/chartex" xmlns:cx3="http://schemas.microsoft.com/office/drawing/2016/5/9/chartex" xmlns:cx4="http://schemas.microsoft.com/office/drawing/2016/5/10/chartex" xmlns:cx5="http://schemas.microsoft.com/office/drawing/2016/5/11/chartex" xmlns:cx6="http://schemas.microsoft.com/office/drawing/2016/5/12/chartex" xmlns:cx7="http://schemas.microsoft.com/office/drawing/2016/5/13/chartex" xmlns:cx8="http://schemas.microsoft.com/office/drawing/2016/5/14/chartex" xmlns:mc="http://schemas.openxmlformats.org/markup-compatibility/2006" xmlns:aink="http://schemas.microsoft.com/office/drawing/2016/ink" xmlns:am3d="http://schemas.microsoft.com/office/drawing/2017/model3d" xmlns:o="urn:schemas-microsoft-com:office:office" xmlns:oel="http://schemas.microsoft.com/office/2019/extlst" xmlns:r="http://schemas.openxmlformats.org/officeDocument/2006/relationships" xmlns:m="http://schemas.openxmlformats.org/officeDocument/2006/math" xmlns:v="urn:schemas-microsoft-com:vml" xmlns:wp14="http://schemas.microsoft.com/office/word/2010/wordprocessingDrawing" xmlns:wp="http://schemas.openxmlformats.org/drawingml/2006/wordprocessingDrawing" xmlns:w10="urn:schemas-microsoft-com:office:word" xmlns:w="http://schemas.openxmlformats.org/wordprocessingml/2006/main" xmlns:w14="http://schemas.microsoft.com/office/word/2010/wordml" xmlns:w15="http://schemas.microsoft.com/office/word/2012/wordml" xmlns:w16cex="http://schemas.microsoft.com/office/word/2018/wordml/cex" xmlns:w16cid="http://schemas.microsoft.com/office/word/2016/wordml/cid" xmlns:w16="http://schemas.microsoft.com/office/word/2018/wordml" xmlns:w16du="http://schemas.microsoft.com/office/word/2023/wordml/word16du" xmlns:w16sdtdh="http://schemas.microsoft.com/office/word/2020/wordml/sdtdatahash" xmlns:w16se="http://schemas.microsoft.com/office/word/2015/wordml/symex" xmlns:wpg="http://schemas.microsoft.com/office/word/2010/wordprocessingGroup" xmlns:wpi="http://schemas.microsoft.com/office/word/2010/wordprocessingInk" xmlns:wne="http://schemas.microsoft.com/office/word/2006/wordml" xmlns:wps="http://schemas.microsoft.com/office/word/2010/wordprocessingShape" mc:Ignorable="w14 w15 w16se w16cid w16 w16cex w16sdtdh w16du wp14">
   <w:p>
     <w:pPr>
       <w:pStyle w:val="Piedepgina"/>
@@ -4298,7 +4428,7 @@
 </file>
 
 <file path=word/footnotes.xml><?xml version="1.0" encoding="utf-8"?>
-<w:footnotes xmlns:wpc="http://schemas.microsoft.com/office/word/2010/wordprocessingCanvas" xmlns:cx="http://schemas.microsoft.com/office/drawing/2014/chartex" xmlns:cx1="http://schemas.microsoft.com/office/drawing/2015/9/8/chartex" xmlns:mc="http://schemas.openxmlformats.org/markup-compatibility/2006" xmlns:o="urn:schemas-microsoft-com:office:office" xmlns:r="http://schemas.openxmlformats.org/officeDocument/2006/relationships" xmlns:m="http://schemas.openxmlformats.org/officeDocument/2006/math" xmlns:v="urn:schemas-microsoft-com:vml" xmlns:wp14="http://schemas.microsoft.com/office/word/2010/wordprocessingDrawing" xmlns:wp="http://schemas.openxmlformats.org/drawingml/2006/wordprocessingDrawing" xmlns:w10="urn:schemas-microsoft-com:office:word" xmlns:w="http://schemas.openxmlformats.org/wordprocessingml/2006/main" xmlns:w14="http://schemas.microsoft.com/office/word/2010/wordml" xmlns:w15="http://schemas.microsoft.com/office/word/2012/wordml" xmlns:w16se="http://schemas.microsoft.com/office/word/2015/wordml/symex" xmlns:wpg="http://schemas.microsoft.com/office/word/2010/wordprocessingGroup" xmlns:wpi="http://schemas.microsoft.com/office/word/2010/wordprocessingInk" xmlns:wne="http://schemas.microsoft.com/office/word/2006/wordml" xmlns:wps="http://schemas.microsoft.com/office/word/2010/wordprocessingShape" mc:Ignorable="w14 w15 w16se wp14">
+<w:footnotes xmlns:wpc="http://schemas.microsoft.com/office/word/2010/wordprocessingCanvas" xmlns:cx="http://schemas.microsoft.com/office/drawing/2014/chartex" xmlns:cx1="http://schemas.microsoft.com/office/drawing/2015/9/8/chartex" xmlns:cx2="http://schemas.microsoft.com/office/drawing/2015/10/21/chartex" xmlns:cx3="http://schemas.microsoft.com/office/drawing/2016/5/9/chartex" xmlns:cx4="http://schemas.microsoft.com/office/drawing/2016/5/10/chartex" xmlns:cx5="http://schemas.microsoft.com/office/drawing/2016/5/11/chartex" xmlns:cx6="http://schemas.microsoft.com/office/drawing/2016/5/12/chartex" xmlns:cx7="http://schemas.microsoft.com/office/drawing/2016/5/13/chartex" xmlns:cx8="http://schemas.microsoft.com/office/drawing/2016/5/14/chartex" xmlns:mc="http://schemas.openxmlformats.org/markup-compatibility/2006" xmlns:aink="http://schemas.microsoft.com/office/drawing/2016/ink" xmlns:am3d="http://schemas.microsoft.com/office/drawing/2017/model3d" xmlns:o="urn:schemas-microsoft-com:office:office" xmlns:oel="http://schemas.microsoft.com/office/2019/extlst" xmlns:r="http://schemas.openxmlformats.org/officeDocument/2006/relationships" xmlns:m="http://schemas.openxmlformats.org/officeDocument/2006/math" xmlns:v="urn:schemas-microsoft-com:vml" xmlns:wp14="http://schemas.microsoft.com/office/word/2010/wordprocessingDrawing" xmlns:wp="http://schemas.openxmlformats.org/drawingml/2006/wordprocessingDrawing" xmlns:w10="urn:schemas-microsoft-com:office:word" xmlns:w="http://schemas.openxmlformats.org/wordprocessingml/2006/main" xmlns:w14="http://schemas.microsoft.com/office/word/2010/wordml" xmlns:w15="http://schemas.microsoft.com/office/word/2012/wordml" xmlns:w16cex="http://schemas.microsoft.com/office/word/2018/wordml/cex" xmlns:w16cid="http://schemas.microsoft.com/office/word/2016/wordml/cid" xmlns:w16="http://schemas.microsoft.com/office/word/2018/wordml" xmlns:w16du="http://schemas.microsoft.com/office/word/2023/wordml/word16du" xmlns:w16sdtdh="http://schemas.microsoft.com/office/word/2020/wordml/sdtdatahash" xmlns:w16se="http://schemas.microsoft.com/office/word/2015/wordml/symex" xmlns:wpg="http://schemas.microsoft.com/office/word/2010/wordprocessingGroup" xmlns:wpi="http://schemas.microsoft.com/office/word/2010/wordprocessingInk" xmlns:wne="http://schemas.microsoft.com/office/word/2006/wordml" xmlns:wps="http://schemas.microsoft.com/office/word/2010/wordprocessingShape" mc:Ignorable="w14 w15 w16se w16cid w16 w16cex w16sdtdh w16du wp14">
   <w:footnote w:type="separator" w:id="-1">
     <w:p>
       <w:r>
@@ -4317,7 +4447,7 @@
 </file>
 
 <file path=word/styles.xml><?xml version="1.0" encoding="utf-8"?>
-<w:styles xmlns:mc="http://schemas.openxmlformats.org/markup-compatibility/2006" xmlns:r="http://schemas.openxmlformats.org/officeDocument/2006/relationships" xmlns:w="http://schemas.openxmlformats.org/wordprocessingml/2006/main" xmlns:w14="http://schemas.microsoft.com/office/word/2010/wordml" xmlns:w15="http://schemas.microsoft.com/office/word/2012/wordml" xmlns:w16se="http://schemas.microsoft.com/office/word/2015/wordml/symex" mc:Ignorable="w14 w15 w16se">
+<w:styles xmlns:mc="http://schemas.openxmlformats.org/markup-compatibility/2006" xmlns:r="http://schemas.openxmlformats.org/officeDocument/2006/relationships" xmlns:w="http://schemas.openxmlformats.org/wordprocessingml/2006/main" xmlns:w14="http://schemas.microsoft.com/office/word/2010/wordml" xmlns:w15="http://schemas.microsoft.com/office/word/2012/wordml" xmlns:w16cex="http://schemas.microsoft.com/office/word/2018/wordml/cex" xmlns:w16cid="http://schemas.microsoft.com/office/word/2016/wordml/cid" xmlns:w16="http://schemas.microsoft.com/office/word/2018/wordml" xmlns:w16du="http://schemas.microsoft.com/office/word/2023/wordml/word16du" xmlns:w16sdtdh="http://schemas.microsoft.com/office/word/2020/wordml/sdtdatahash" xmlns:w16se="http://schemas.microsoft.com/office/word/2015/wordml/symex" mc:Ignorable="w14 w15 w16se w16cid w16 w16cex w16sdtdh w16du">
   <w:docDefaults>
     <w:rPrDefault>
       <w:rPr>
@@ -4327,7 +4457,7 @@
     </w:rPrDefault>
     <w:pPrDefault/>
   </w:docDefaults>
-  <w:latentStyles w:defLockedState="0" w:defUIPriority="0" w:defSemiHidden="0" w:defUnhideWhenUsed="0" w:defQFormat="0" w:count="371">
+  <w:latentStyles w:defLockedState="0" w:defUIPriority="0" w:defSemiHidden="0" w:defUnhideWhenUsed="0" w:defQFormat="0" w:count="376">
     <w:lsdException w:name="Normal" w:qFormat="1"/>
     <w:lsdException w:name="heading 1" w:qFormat="1"/>
     <w:lsdException w:name="heading 2" w:qFormat="1"/>
@@ -4692,6 +4822,11 @@
     <w:lsdException w:name="List Table 5 Dark Accent 6" w:uiPriority="50"/>
     <w:lsdException w:name="List Table 6 Colorful Accent 6" w:uiPriority="51"/>
     <w:lsdException w:name="List Table 7 Colorful Accent 6" w:uiPriority="52"/>
+    <w:lsdException w:name="Mention" w:semiHidden="1" w:uiPriority="99" w:unhideWhenUsed="1"/>
+    <w:lsdException w:name="Smart Hyperlink" w:semiHidden="1" w:uiPriority="99" w:unhideWhenUsed="1"/>
+    <w:lsdException w:name="Hashtag" w:semiHidden="1" w:uiPriority="99" w:unhideWhenUsed="1"/>
+    <w:lsdException w:name="Unresolved Mention" w:semiHidden="1" w:uiPriority="99" w:unhideWhenUsed="1"/>
+    <w:lsdException w:name="Smart Link" w:semiHidden="1" w:uiPriority="99" w:unhideWhenUsed="1"/>
   </w:latentStyles>
   <w:style w:type="paragraph" w:default="1" w:styleId="Normal">
     <w:name w:val="Normal"/>

</xml_diff>